<commit_message>
Can't add word file to main
</commit_message>
<xml_diff>
--- a/Understanding_PlayWright.docx
+++ b/Understanding_PlayWright.docx
@@ -60,7 +60,7 @@
       <w:pPr>
         <w:numPr>
           <w:ilvl w:val="0"/>
-          <w:numId w:val="9"/>
+          <w:numId w:val="10"/>
         </w:numPr>
         <w:ind w:left="720" w:hanging="360"/>
         <w:rPr>
@@ -75,7 +75,7 @@
           <w:szCs w:val="26"/>
           <w:rtl w:val="0"/>
         </w:rPr>
-        <w:t xml:space="preserve">PlayWright is used for </w:t>
+        <w:t xml:space="preserve">PlayWright is used for originally </w:t>
       </w:r>
       <w:r>
         <w:rPr>
@@ -94,14 +94,33 @@
           <w:szCs w:val="26"/>
           <w:rtl w:val="0"/>
         </w:rPr>
-        <w:t xml:space="preserve"> as it is a library created for Node.js and…</w:t>
+        <w:t xml:space="preserve"> as it is a library created for Node.js , but </w:t>
+      </w:r>
+      <w:r>
+        <w:rPr>
+          <w:b w:val="1"/>
+          <w:color w:val="0e101a"/>
+          <w:sz w:val="26"/>
+          <w:szCs w:val="26"/>
+          <w:rtl w:val="0"/>
+        </w:rPr>
+        <w:t xml:space="preserve">now is expanded to other programming languages such as Python</w:t>
+      </w:r>
+      <w:r>
+        <w:rPr>
+          <w:color w:val="0e101a"/>
+          <w:sz w:val="26"/>
+          <w:szCs w:val="26"/>
+          <w:rtl w:val="0"/>
+        </w:rPr>
+        <w:t xml:space="preserve">, Java, etc…  </w:t>
       </w:r>
     </w:p>
     <w:p>
       <w:pPr>
         <w:numPr>
           <w:ilvl w:val="0"/>
-          <w:numId w:val="9"/>
+          <w:numId w:val="10"/>
         </w:numPr>
         <w:ind w:left="720" w:hanging="360"/>
         <w:rPr>
@@ -116,6 +135,28 @@
           <w:szCs w:val="26"/>
           <w:rtl w:val="0"/>
         </w:rPr>
+        <w:t xml:space="preserve">Also PlayWright is…</w:t>
+      </w:r>
+    </w:p>
+    <w:p>
+      <w:pPr>
+        <w:numPr>
+          <w:ilvl w:val="0"/>
+          <w:numId w:val="10"/>
+        </w:numPr>
+        <w:ind w:left="720" w:hanging="360"/>
+        <w:rPr>
+          <w:sz w:val="26"/>
+          <w:szCs w:val="26"/>
+        </w:rPr>
+      </w:pPr>
+      <w:r>
+        <w:rPr>
+          <w:color w:val="0e101a"/>
+          <w:sz w:val="26"/>
+          <w:szCs w:val="26"/>
+          <w:rtl w:val="0"/>
+        </w:rPr>
         <w:t xml:space="preserve">An </w:t>
       </w:r>
       <w:r>
@@ -174,6 +215,175 @@
           <w:rtl w:val="0"/>
         </w:rPr>
         <w:t xml:space="preserve"> created by Microsoft that is versatile and can be used for many things such as:</w:t>
+      </w:r>
+    </w:p>
+    <w:p>
+      <w:pPr>
+        <w:numPr>
+          <w:ilvl w:val="0"/>
+          <w:numId w:val="7"/>
+        </w:numPr>
+        <w:ind w:left="720" w:hanging="360"/>
+        <w:rPr>
+          <w:sz w:val="26"/>
+          <w:szCs w:val="26"/>
+        </w:rPr>
+      </w:pPr>
+      <w:r>
+        <w:rPr>
+          <w:color w:val="0e101a"/>
+          <w:sz w:val="26"/>
+          <w:szCs w:val="26"/>
+          <w:rtl w:val="0"/>
+        </w:rPr>
+        <w:t xml:space="preserve"> </w:t>
+      </w:r>
+      <w:r>
+        <w:rPr>
+          <w:b w:val="1"/>
+          <w:color w:val="0e101a"/>
+          <w:sz w:val="26"/>
+          <w:szCs w:val="26"/>
+          <w:rtl w:val="0"/>
+        </w:rPr>
+        <w:t xml:space="preserve">Similar to Selenium</w:t>
+      </w:r>
+      <w:r>
+        <w:rPr>
+          <w:color w:val="0e101a"/>
+          <w:sz w:val="26"/>
+          <w:szCs w:val="26"/>
+          <w:rtl w:val="0"/>
+        </w:rPr>
+        <w:t xml:space="preserve"> we can use PlayWright to automate testing a website as PlayWright can also simulate end-user actions such as clicking, going through webPages, form submission, etc…</w:t>
+      </w:r>
+    </w:p>
+    <w:p>
+      <w:pPr>
+        <w:numPr>
+          <w:ilvl w:val="0"/>
+          <w:numId w:val="7"/>
+        </w:numPr>
+        <w:ind w:left="720" w:hanging="360"/>
+        <w:rPr>
+          <w:sz w:val="26"/>
+          <w:szCs w:val="26"/>
+        </w:rPr>
+      </w:pPr>
+      <w:r>
+        <w:rPr>
+          <w:color w:val="0e101a"/>
+          <w:sz w:val="26"/>
+          <w:szCs w:val="26"/>
+          <w:rtl w:val="0"/>
+        </w:rPr>
+        <w:t xml:space="preserve">Records visual UI’s states by keeping screenshots or videos of specified events</w:t>
+      </w:r>
+    </w:p>
+    <w:p>
+      <w:pPr>
+        <w:numPr>
+          <w:ilvl w:val="0"/>
+          <w:numId w:val="7"/>
+        </w:numPr>
+        <w:ind w:left="720" w:hanging="360"/>
+        <w:rPr>
+          <w:sz w:val="26"/>
+          <w:szCs w:val="26"/>
+        </w:rPr>
+      </w:pPr>
+      <w:r>
+        <w:rPr>
+          <w:color w:val="0e101a"/>
+          <w:sz w:val="26"/>
+          <w:szCs w:val="26"/>
+          <w:rtl w:val="0"/>
+        </w:rPr>
+        <w:t xml:space="preserve">Accepted Browsers = Firefox, Google Chrome, and Webkt</w:t>
+      </w:r>
+    </w:p>
+    <w:p>
+      <w:pPr>
+        <w:numPr>
+          <w:ilvl w:val="0"/>
+          <w:numId w:val="7"/>
+        </w:numPr>
+        <w:ind w:left="720" w:hanging="360"/>
+        <w:rPr>
+          <w:sz w:val="26"/>
+          <w:szCs w:val="26"/>
+        </w:rPr>
+      </w:pPr>
+      <w:r>
+        <w:rPr>
+          <w:b w:val="1"/>
+          <w:color w:val="0e101a"/>
+          <w:sz w:val="26"/>
+          <w:szCs w:val="26"/>
+          <w:rtl w:val="0"/>
+        </w:rPr>
+        <w:t xml:space="preserve">And much more check out Works Cited</w:t>
+      </w:r>
+      <w:r>
+        <w:rPr>
+          <w:color w:val="0e101a"/>
+          <w:sz w:val="26"/>
+          <w:szCs w:val="26"/>
+          <w:rtl w:val="0"/>
+        </w:rPr>
+        <w:t xml:space="preserve"> for more info on the capabilities of PlayWright</w:t>
+      </w:r>
+    </w:p>
+    <w:p>
+      <w:pPr>
+        <w:rPr>
+          <w:color w:val="0e101a"/>
+          <w:sz w:val="26"/>
+          <w:szCs w:val="26"/>
+        </w:rPr>
+      </w:pPr>
+      <w:r>
+        <w:rPr>
+          <w:rtl w:val="0"/>
+        </w:rPr>
+      </w:r>
+    </w:p>
+    <w:p>
+      <w:pPr>
+        <w:rPr>
+          <w:color w:val="0e101a"/>
+          <w:sz w:val="26"/>
+          <w:szCs w:val="26"/>
+        </w:rPr>
+      </w:pPr>
+      <w:r>
+        <w:rPr>
+          <w:rtl w:val="0"/>
+        </w:rPr>
+      </w:r>
+    </w:p>
+    <w:p>
+      <w:pPr>
+        <w:rPr>
+          <w:color w:val="6aa84f"/>
+          <w:sz w:val="26"/>
+          <w:szCs w:val="26"/>
+        </w:rPr>
+      </w:pPr>
+      <w:r>
+        <w:rPr>
+          <w:b w:val="1"/>
+          <w:color w:val="6aa84f"/>
+          <w:sz w:val="26"/>
+          <w:szCs w:val="26"/>
+          <w:rtl w:val="0"/>
+        </w:rPr>
+        <w:t xml:space="preserve">How to start using PlayWright Python Version?</w:t>
+      </w:r>
+      <w:r>
+        <w:rPr>
+          <w:rtl w:val="0"/>
+        </w:rPr>
       </w:r>
     </w:p>
     <w:p>
@@ -184,37 +394,30 @@
         </w:numPr>
         <w:ind w:left="720" w:hanging="360"/>
         <w:rPr>
-          <w:sz w:val="26"/>
-          <w:szCs w:val="26"/>
-        </w:rPr>
-      </w:pPr>
-      <w:r>
-        <w:rPr>
-          <w:color w:val="0e101a"/>
-          <w:sz w:val="26"/>
-          <w:szCs w:val="26"/>
-          <w:rtl w:val="0"/>
-        </w:rPr>
-        <w:t xml:space="preserve"> </w:t>
-      </w:r>
-      <w:r>
-        <w:rPr>
-          <w:b w:val="1"/>
-          <w:color w:val="0e101a"/>
-          <w:sz w:val="26"/>
-          <w:szCs w:val="26"/>
-          <w:rtl w:val="0"/>
-        </w:rPr>
-        <w:t xml:space="preserve">Similar to Selenium</w:t>
-      </w:r>
-      <w:r>
-        <w:rPr>
-          <w:color w:val="0e101a"/>
-          <w:sz w:val="26"/>
-          <w:szCs w:val="26"/>
-          <w:rtl w:val="0"/>
-        </w:rPr>
-        <w:t xml:space="preserve"> we can use PlayWright to automate testing a website as PlayWright can also simulate end-user actions such as clicking, going through webPages, form submission, etc…</w:t>
+          <w:color w:val="0e101a"/>
+          <w:sz w:val="26"/>
+          <w:szCs w:val="26"/>
+          <w:u w:val="none"/>
+        </w:rPr>
+      </w:pPr>
+      <w:r>
+        <w:rPr>
+          <w:color w:val="0e101a"/>
+          <w:sz w:val="26"/>
+          <w:szCs w:val="26"/>
+          <w:rtl w:val="0"/>
+        </w:rPr>
+        <w:t xml:space="preserve">Install PlayWright —     </w:t>
+      </w:r>
+      <w:r>
+        <w:rPr>
+          <w:b w:val="1"/>
+          <w:color w:val="0e101a"/>
+          <w:sz w:val="26"/>
+          <w:szCs w:val="26"/>
+          <w:rtl w:val="0"/>
+        </w:rPr>
+        <w:t xml:space="preserve"> pip install playwright</w:t>
       </w:r>
     </w:p>
     <w:p>
@@ -225,18 +428,58 @@
         </w:numPr>
         <w:ind w:left="720" w:hanging="360"/>
         <w:rPr>
-          <w:sz w:val="26"/>
-          <w:szCs w:val="26"/>
-        </w:rPr>
-      </w:pPr>
-      <w:r>
-        <w:rPr>
-          <w:color w:val="0e101a"/>
-          <w:sz w:val="26"/>
-          <w:szCs w:val="26"/>
-          <w:rtl w:val="0"/>
-        </w:rPr>
-        <w:t xml:space="preserve">Records visual UI’s states by keeping screenshots or videos of specified events</w:t>
+          <w:color w:val="0e101a"/>
+          <w:sz w:val="26"/>
+          <w:szCs w:val="26"/>
+          <w:u w:val="none"/>
+        </w:rPr>
+      </w:pPr>
+      <w:r>
+        <w:rPr>
+          <w:color w:val="0e101a"/>
+          <w:sz w:val="26"/>
+          <w:szCs w:val="26"/>
+          <w:rtl w:val="0"/>
+        </w:rPr>
+        <w:t xml:space="preserve">Install browser for PlayWright—    </w:t>
+      </w:r>
+      <w:r>
+        <w:rPr>
+          <w:b w:val="1"/>
+          <w:color w:val="0e101a"/>
+          <w:sz w:val="26"/>
+          <w:szCs w:val="26"/>
+          <w:rtl w:val="0"/>
+        </w:rPr>
+        <w:t xml:space="preserve">playwright Install BrowserName</w:t>
+      </w:r>
+    </w:p>
+    <w:p>
+      <w:pPr>
+        <w:rPr>
+          <w:color w:val="0e101a"/>
+          <w:sz w:val="26"/>
+          <w:szCs w:val="26"/>
+        </w:rPr>
+      </w:pPr>
+      <w:r>
+        <w:rPr>
+          <w:b w:val="1"/>
+          <w:color w:val="0e101a"/>
+          <w:sz w:val="26"/>
+          <w:szCs w:val="26"/>
+          <w:rtl w:val="0"/>
+        </w:rPr>
+        <w:t xml:space="preserve">Ex:</w:t>
+      </w:r>
+      <w:r>
+        <w:rPr>
+          <w:color w:val="0e101a"/>
+          <w:sz w:val="26"/>
+          <w:szCs w:val="26"/>
+          <w:rtl w:val="0"/>
+        </w:rPr>
+        <w:t xml:space="preserve"> playwright install firefox # installs components for playWright to communicate with specified browser(BrowserName)</w:t>
       </w:r>
     </w:p>
     <w:p>
@@ -247,25 +490,135 @@
         </w:numPr>
         <w:ind w:left="720" w:hanging="360"/>
         <w:rPr>
-          <w:sz w:val="26"/>
-          <w:szCs w:val="26"/>
-        </w:rPr>
-      </w:pPr>
-      <w:r>
-        <w:rPr>
-          <w:color w:val="0e101a"/>
-          <w:sz w:val="26"/>
-          <w:szCs w:val="26"/>
-          <w:rtl w:val="0"/>
-        </w:rPr>
-        <w:t xml:space="preserve">Accepted Browsers = Firefox, Google Chrome, and Webkt</w:t>
+          <w:color w:val="0e101a"/>
+          <w:sz w:val="26"/>
+          <w:szCs w:val="26"/>
+          <w:u w:val="none"/>
+        </w:rPr>
+      </w:pPr>
+      <w:r>
+        <w:rPr>
+          <w:color w:val="0e101a"/>
+          <w:sz w:val="26"/>
+          <w:szCs w:val="26"/>
+          <w:rtl w:val="0"/>
+        </w:rPr>
+        <w:t xml:space="preserve">Import for to use in specified file—  EX:</w:t>
+      </w:r>
+    </w:p>
+    <w:p>
+      <w:pPr>
+        <w:rPr>
+          <w:b w:val="1"/>
+          <w:color w:val="0e101a"/>
+          <w:sz w:val="26"/>
+          <w:szCs w:val="26"/>
+        </w:rPr>
+      </w:pPr>
+      <w:r>
+        <w:rPr>
+          <w:b w:val="1"/>
+          <w:color w:val="0e101a"/>
+          <w:sz w:val="26"/>
+          <w:szCs w:val="26"/>
+          <w:rtl w:val="0"/>
+        </w:rPr>
+        <w:t xml:space="preserve">from playwright.sync_api import sync_playwright</w:t>
+      </w:r>
+    </w:p>
+    <w:p>
+      <w:pPr>
+        <w:rPr>
+          <w:color w:val="0e101a"/>
+          <w:sz w:val="26"/>
+          <w:szCs w:val="26"/>
+        </w:rPr>
+      </w:pPr>
+      <w:r>
+        <w:rPr>
+          <w:color w:val="0e101a"/>
+          <w:sz w:val="26"/>
+          <w:szCs w:val="26"/>
+          <w:rtl w:val="0"/>
+        </w:rPr>
+        <w:t xml:space="preserve"># where ‘from playwright.sync_api’ imports a specified location of playwright</w:t>
+      </w:r>
+    </w:p>
+    <w:p>
+      <w:pPr>
+        <w:rPr>
+          <w:color w:val="0e101a"/>
+          <w:sz w:val="26"/>
+          <w:szCs w:val="26"/>
+        </w:rPr>
+      </w:pPr>
+      <w:r>
+        <w:rPr>
+          <w:color w:val="0e101a"/>
+          <w:sz w:val="26"/>
+          <w:szCs w:val="26"/>
+          <w:rtl w:val="0"/>
+        </w:rPr>
+        <w:t xml:space="preserve"># what/which function inside location ‘import sync _playwright</w:t>
+      </w:r>
+    </w:p>
+    <w:p>
+      <w:pPr>
+        <w:rPr>
+          <w:color w:val="0e101a"/>
+          <w:sz w:val="26"/>
+          <w:szCs w:val="26"/>
+        </w:rPr>
+      </w:pPr>
+      <w:r>
+        <w:rPr>
+          <w:color w:val="0e101a"/>
+          <w:sz w:val="26"/>
+          <w:szCs w:val="26"/>
+          <w:rtl w:val="0"/>
+        </w:rPr>
+        <w:t xml:space="preserve"># Together ‘from playwright.sync_api import sync_playwright’ allows you to write named functions that can be called anytime (synchronous function) </w:t>
+      </w:r>
+    </w:p>
+    <w:p>
+      <w:pPr>
+        <w:rPr>
+          <w:color w:val="0e101a"/>
+          <w:sz w:val="26"/>
+          <w:szCs w:val="26"/>
+        </w:rPr>
+      </w:pPr>
+      <w:r>
+        <w:rPr>
+          <w:rtl w:val="0"/>
+        </w:rPr>
+      </w:r>
+    </w:p>
+    <w:p>
+      <w:pPr>
+        <w:rPr>
+          <w:b w:val="1"/>
+          <w:color w:val="6aa84f"/>
+          <w:sz w:val="26"/>
+          <w:szCs w:val="26"/>
+        </w:rPr>
+      </w:pPr>
+      <w:r>
+        <w:rPr>
+          <w:b w:val="1"/>
+          <w:color w:val="6aa84f"/>
+          <w:sz w:val="26"/>
+          <w:szCs w:val="26"/>
+          <w:rtl w:val="0"/>
+        </w:rPr>
+        <w:t xml:space="preserve">Simple Example using PlayWright(PYTHON VERSION)</w:t>
       </w:r>
     </w:p>
     <w:p>
       <w:pPr>
         <w:numPr>
           <w:ilvl w:val="0"/>
-          <w:numId w:val="6"/>
+          <w:numId w:val="14"/>
         </w:numPr>
         <w:ind w:left="720" w:hanging="360"/>
         <w:rPr>
@@ -275,22 +628,437 @@
       </w:pPr>
       <w:r>
         <w:rPr>
-          <w:b w:val="1"/>
-          <w:color w:val="0e101a"/>
-          <w:sz w:val="26"/>
-          <w:szCs w:val="26"/>
-          <w:rtl w:val="0"/>
-        </w:rPr>
-        <w:t xml:space="preserve">And much more check out Works Cited</w:t>
-      </w:r>
-      <w:r>
-        <w:rPr>
-          <w:color w:val="0e101a"/>
-          <w:sz w:val="26"/>
-          <w:szCs w:val="26"/>
-          <w:rtl w:val="0"/>
-        </w:rPr>
-        <w:t xml:space="preserve"> for more info on the capabilities of PlayWright</w:t>
+          <w:color w:val="0e101a"/>
+          <w:sz w:val="26"/>
+          <w:szCs w:val="26"/>
+          <w:rtl w:val="0"/>
+        </w:rPr>
+        <w:t xml:space="preserve">I want to use Google Chrome so in the terminal I type the code:</w:t>
+      </w:r>
+    </w:p>
+    <w:p>
+      <w:pPr>
+        <w:rPr>
+          <w:color w:val="0e101a"/>
+          <w:sz w:val="26"/>
+          <w:szCs w:val="26"/>
+        </w:rPr>
+      </w:pPr>
+      <w:r>
+        <w:rPr>
+          <w:color w:val="0e101a"/>
+          <w:sz w:val="26"/>
+          <w:szCs w:val="26"/>
+          <w:rtl w:val="0"/>
+        </w:rPr>
+        <w:t xml:space="preserve">npm install playwright-chromium</w:t>
+      </w:r>
+    </w:p>
+    <w:p>
+      <w:pPr>
+        <w:ind w:left="0" w:firstLine="0"/>
+        <w:rPr>
+          <w:color w:val="0e101a"/>
+          <w:sz w:val="26"/>
+          <w:szCs w:val="26"/>
+        </w:rPr>
+      </w:pPr>
+      <w:r>
+        <w:rPr>
+          <w:color w:val="0e101a"/>
+          <w:sz w:val="26"/>
+          <w:szCs w:val="26"/>
+          <w:rtl w:val="0"/>
+        </w:rPr>
+        <w:t xml:space="preserve">     2. In this example, I will open Google Chrome and Go to Youtube.com</w:t>
+      </w:r>
+    </w:p>
+    <w:p>
+      <w:pPr>
+        <w:ind w:left="0" w:firstLine="0"/>
+        <w:rPr>
+          <w:color w:val="0e101a"/>
+          <w:sz w:val="26"/>
+          <w:szCs w:val="26"/>
+        </w:rPr>
+      </w:pPr>
+      <w:r>
+        <w:rPr>
+          <w:rtl w:val="0"/>
+        </w:rPr>
+      </w:r>
+    </w:p>
+    <w:p>
+      <w:pPr>
+        <w:rPr>
+          <w:color w:val="0e101a"/>
+          <w:sz w:val="26"/>
+          <w:szCs w:val="26"/>
+        </w:rPr>
+      </w:pPr>
+      <w:r>
+        <w:rPr>
+          <w:rtl w:val="0"/>
+        </w:rPr>
+      </w:r>
+    </w:p>
+    <w:p>
+      <w:pPr>
+        <w:rPr>
+          <w:color w:val="0e101a"/>
+          <w:sz w:val="26"/>
+          <w:szCs w:val="26"/>
+        </w:rPr>
+      </w:pPr>
+      <w:r>
+        <w:rPr>
+          <w:color w:val="0e101a"/>
+          <w:sz w:val="26"/>
+          <w:szCs w:val="26"/>
+          <w:rtl w:val="0"/>
+        </w:rPr>
+        <w:t xml:space="preserve">from playwright.sync_api import sync_playwright</w:t>
+      </w:r>
+    </w:p>
+    <w:p>
+      <w:pPr>
+        <w:rPr>
+          <w:color w:val="0e101a"/>
+          <w:sz w:val="26"/>
+          <w:szCs w:val="26"/>
+        </w:rPr>
+      </w:pPr>
+      <w:r>
+        <w:rPr>
+          <w:rtl w:val="0"/>
+        </w:rPr>
+      </w:r>
+    </w:p>
+    <w:p>
+      <w:pPr>
+        <w:rPr>
+          <w:color w:val="0e101a"/>
+          <w:sz w:val="26"/>
+          <w:szCs w:val="26"/>
+        </w:rPr>
+      </w:pPr>
+      <w:r>
+        <w:rPr>
+          <w:color w:val="0e101a"/>
+          <w:sz w:val="26"/>
+          <w:szCs w:val="26"/>
+          <w:rtl w:val="0"/>
+        </w:rPr>
+        <w:t xml:space="preserve">with sync_playwright() as p: # Setup Playwright/ creates a playWright object named p</w:t>
+      </w:r>
+    </w:p>
+    <w:p>
+      <w:pPr>
+        <w:rPr>
+          <w:color w:val="0e101a"/>
+          <w:sz w:val="26"/>
+          <w:szCs w:val="26"/>
+        </w:rPr>
+      </w:pPr>
+      <w:r>
+        <w:rPr>
+          <w:color w:val="0e101a"/>
+          <w:sz w:val="26"/>
+          <w:szCs w:val="26"/>
+          <w:rtl w:val="0"/>
+        </w:rPr>
+        <w:t xml:space="preserve">   </w:t>
+      </w:r>
+    </w:p>
+    <w:p>
+      <w:pPr>
+        <w:rPr>
+          <w:color w:val="0e101a"/>
+          <w:sz w:val="26"/>
+          <w:szCs w:val="26"/>
+        </w:rPr>
+      </w:pPr>
+      <w:r>
+        <w:rPr>
+          <w:color w:val="0e101a"/>
+          <w:sz w:val="26"/>
+          <w:szCs w:val="26"/>
+          <w:rtl w:val="0"/>
+        </w:rPr>
+        <w:t xml:space="preserve">    browser = p.chromium.launch()  # Open browser</w:t>
+      </w:r>
+    </w:p>
+    <w:p>
+      <w:pPr>
+        <w:rPr>
+          <w:color w:val="0e101a"/>
+          <w:sz w:val="26"/>
+          <w:szCs w:val="26"/>
+        </w:rPr>
+      </w:pPr>
+      <w:r>
+        <w:rPr>
+          <w:rtl w:val="0"/>
+        </w:rPr>
+      </w:r>
+    </w:p>
+    <w:p>
+      <w:pPr>
+        <w:rPr>
+          <w:color w:val="0e101a"/>
+          <w:sz w:val="26"/>
+          <w:szCs w:val="26"/>
+        </w:rPr>
+      </w:pPr>
+      <w:r>
+        <w:rPr>
+          <w:color w:val="0e101a"/>
+          <w:sz w:val="26"/>
+          <w:szCs w:val="26"/>
+          <w:rtl w:val="0"/>
+        </w:rPr>
+        <w:t xml:space="preserve">    context = browser.new_context() # Create a private browser session</w:t>
+      </w:r>
+    </w:p>
+    <w:p>
+      <w:pPr>
+        <w:rPr>
+          <w:color w:val="0e101a"/>
+          <w:sz w:val="26"/>
+          <w:szCs w:val="26"/>
+        </w:rPr>
+      </w:pPr>
+      <w:r>
+        <w:rPr>
+          <w:rtl w:val="0"/>
+        </w:rPr>
+      </w:r>
+    </w:p>
+    <w:p>
+      <w:pPr>
+        <w:rPr>
+          <w:color w:val="0e101a"/>
+          <w:sz w:val="26"/>
+          <w:szCs w:val="26"/>
+        </w:rPr>
+      </w:pPr>
+      <w:r>
+        <w:rPr>
+          <w:color w:val="0e101a"/>
+          <w:sz w:val="26"/>
+          <w:szCs w:val="26"/>
+          <w:rtl w:val="0"/>
+        </w:rPr>
+        <w:t xml:space="preserve">    page = context.new_page()  # Create a new tab</w:t>
+      </w:r>
+    </w:p>
+    <w:p>
+      <w:pPr>
+        <w:rPr>
+          <w:color w:val="0e101a"/>
+          <w:sz w:val="26"/>
+          <w:szCs w:val="26"/>
+        </w:rPr>
+      </w:pPr>
+      <w:r>
+        <w:rPr>
+          <w:rtl w:val="0"/>
+        </w:rPr>
+      </w:r>
+    </w:p>
+    <w:p>
+      <w:pPr>
+        <w:rPr>
+          <w:color w:val="0e101a"/>
+          <w:sz w:val="26"/>
+          <w:szCs w:val="26"/>
+        </w:rPr>
+      </w:pPr>
+      <w:r>
+        <w:rPr>
+          <w:color w:val="0e101a"/>
+          <w:sz w:val="26"/>
+          <w:szCs w:val="26"/>
+          <w:rtl w:val="0"/>
+        </w:rPr>
+        <w:t xml:space="preserve">    page.goto('</w:t>
+      </w:r>
+      <w:r>
+        <w:rPr>
+          <w:color w:val="0e101a"/>
+          <w:sz w:val="26"/>
+          <w:szCs w:val="26"/>
+          <w:rtl w:val="0"/>
+        </w:rPr>
+        <w:t xml:space="preserve">https://www.youtube.com</w:t>
+      </w:r>
+      <w:r>
+        <w:rPr>
+          <w:color w:val="0e101a"/>
+          <w:sz w:val="26"/>
+          <w:szCs w:val="26"/>
+          <w:rtl w:val="0"/>
+        </w:rPr>
+        <w:t xml:space="preserve">')  # Go to YouTube</w:t>
+      </w:r>
+    </w:p>
+    <w:p>
+      <w:pPr>
+        <w:rPr>
+          <w:color w:val="0e101a"/>
+          <w:sz w:val="26"/>
+          <w:szCs w:val="26"/>
+        </w:rPr>
+      </w:pPr>
+      <w:r>
+        <w:rPr>
+          <w:rtl w:val="0"/>
+        </w:rPr>
+      </w:r>
+    </w:p>
+    <w:p>
+      <w:pPr>
+        <w:rPr>
+          <w:color w:val="0e101a"/>
+          <w:sz w:val="26"/>
+          <w:szCs w:val="26"/>
+        </w:rPr>
+      </w:pPr>
+      <w:r>
+        <w:rPr>
+          <w:color w:val="0e101a"/>
+          <w:sz w:val="26"/>
+          <w:szCs w:val="26"/>
+          <w:rtl w:val="0"/>
+        </w:rPr>
+        <w:t xml:space="preserve"># Optional: Perform more simulated Playwright user actions... (Optional additional code)</w:t>
+      </w:r>
+    </w:p>
+    <w:p>
+      <w:pPr>
+        <w:rPr>
+          <w:color w:val="0e101a"/>
+          <w:sz w:val="26"/>
+          <w:szCs w:val="26"/>
+        </w:rPr>
+      </w:pPr>
+      <w:r>
+        <w:rPr>
+          <w:rtl w:val="0"/>
+        </w:rPr>
+      </w:r>
+    </w:p>
+    <w:p>
+      <w:pPr>
+        <w:rPr>
+          <w:color w:val="0e101a"/>
+          <w:sz w:val="26"/>
+          <w:szCs w:val="26"/>
+        </w:rPr>
+      </w:pPr>
+      <w:r>
+        <w:rPr>
+          <w:color w:val="0e101a"/>
+          <w:sz w:val="26"/>
+          <w:szCs w:val="26"/>
+          <w:rtl w:val="0"/>
+        </w:rPr>
+        <w:t xml:space="preserve">    browser.close() # Close the browser</w:t>
+      </w:r>
+    </w:p>
+    <w:p>
+      <w:pPr>
+        <w:rPr>
+          <w:color w:val="0e101a"/>
+          <w:sz w:val="26"/>
+          <w:szCs w:val="26"/>
+        </w:rPr>
+      </w:pPr>
+      <w:r>
+        <w:rPr>
+          <w:rtl w:val="0"/>
+        </w:rPr>
+      </w:r>
+    </w:p>
+    <w:p>
+      <w:pPr>
+        <w:rPr>
+          <w:b w:val="1"/>
+          <w:color w:val="6aa84f"/>
+          <w:sz w:val="26"/>
+          <w:szCs w:val="26"/>
+        </w:rPr>
+      </w:pPr>
+      <w:r>
+        <w:rPr>
+          <w:b w:val="1"/>
+          <w:color w:val="6aa84f"/>
+          <w:sz w:val="26"/>
+          <w:szCs w:val="26"/>
+          <w:rtl w:val="0"/>
+        </w:rPr>
+        <w:t xml:space="preserve">Extra(PYTHON):</w:t>
+      </w:r>
+    </w:p>
+    <w:p>
+      <w:pPr>
+        <w:rPr>
+          <w:color w:val="0e101a"/>
+          <w:sz w:val="26"/>
+          <w:szCs w:val="26"/>
+        </w:rPr>
+      </w:pPr>
+      <w:hyperlink r:id="rId6">
+        <w:r>
+          <w:rPr>
+            <w:b w:val="1"/>
+            <w:color w:val="1155cc"/>
+            <w:sz w:val="26"/>
+            <w:szCs w:val="26"/>
+            <w:u w:val="single"/>
+            <w:rtl w:val="0"/>
+          </w:rPr>
+          <w:t xml:space="preserve">https://www.youtube.com/watch?v=y8zY14HHiPI&amp;list=PLP5_A7hnY1Tggph0F0cRqf5iyyZuIBXYC</w:t>
+        </w:r>
+      </w:hyperlink>
+      <w:r>
+        <w:rPr>
+          <w:rtl w:val="0"/>
+        </w:rPr>
+      </w:r>
+    </w:p>
+    <w:p>
+      <w:pPr>
+        <w:rPr>
+          <w:color w:val="0e101a"/>
+          <w:sz w:val="26"/>
+          <w:szCs w:val="26"/>
+        </w:rPr>
+      </w:pPr>
+      <w:r>
+        <w:rPr>
+          <w:rtl w:val="0"/>
+        </w:rPr>
+      </w:r>
+    </w:p>
+    <w:p>
+      <w:pPr>
+        <w:rPr>
+          <w:b w:val="1"/>
+          <w:color w:val="0e101a"/>
+          <w:sz w:val="26"/>
+          <w:szCs w:val="26"/>
+        </w:rPr>
+      </w:pPr>
+      <w:r>
+        <w:rPr>
+          <w:b w:val="1"/>
+          <w:color w:val="0e101a"/>
+          <w:sz w:val="26"/>
+          <w:szCs w:val="26"/>
+          <w:rtl w:val="0"/>
+        </w:rPr>
+        <w:t xml:space="preserve">Optional/ JS content</w:t>
       </w:r>
     </w:p>
     <w:p>
@@ -331,7 +1099,7 @@
       <w:pPr>
         <w:numPr>
           <w:ilvl w:val="0"/>
-          <w:numId w:val="11"/>
+          <w:numId w:val="12"/>
         </w:numPr>
         <w:ind w:left="720" w:hanging="360"/>
         <w:rPr>
@@ -363,7 +1131,7 @@
       <w:pPr>
         <w:numPr>
           <w:ilvl w:val="0"/>
-          <w:numId w:val="11"/>
+          <w:numId w:val="12"/>
         </w:numPr>
         <w:ind w:left="720" w:hanging="360"/>
         <w:rPr>
@@ -441,7 +1209,7 @@
           <w:szCs w:val="26"/>
           <w:rtl w:val="0"/>
         </w:rPr>
-        <w:t xml:space="preserve">How to start using PlayWright?</w:t>
+        <w:t xml:space="preserve">How to start using PlayWright JS VERSION?</w:t>
       </w:r>
     </w:p>
     <w:p>
@@ -494,7 +1262,7 @@
         </w:rPr>
         <w:t xml:space="preserve"> read a book/ watch YouTube videos on the foundation of JavaScript and also download an IDE to practice what you’ve learned for example: </w:t>
       </w:r>
-      <w:hyperlink r:id="rId6">
+      <w:hyperlink r:id="rId7">
         <w:r>
           <w:rPr>
             <w:color w:val="4a6ee0"/>
@@ -543,7 +1311,7 @@
         </w:rPr>
         <w:t xml:space="preserve"> on your personal computer(Google installing Node.JS if still confused): </w:t>
       </w:r>
-      <w:hyperlink r:id="rId7">
+      <w:hyperlink r:id="rId8">
         <w:r>
           <w:rPr>
             <w:color w:val="4a6ee0"/>
@@ -565,7 +1333,7 @@
       <w:pPr>
         <w:numPr>
           <w:ilvl w:val="0"/>
-          <w:numId w:val="7"/>
+          <w:numId w:val="8"/>
         </w:numPr>
         <w:ind w:left="720" w:hanging="360"/>
         <w:rPr>
@@ -606,7 +1374,7 @@
       <w:pPr>
         <w:numPr>
           <w:ilvl w:val="0"/>
-          <w:numId w:val="7"/>
+          <w:numId w:val="8"/>
         </w:numPr>
         <w:ind w:left="720" w:hanging="360"/>
         <w:rPr>
@@ -667,7 +1435,7 @@
       <w:pPr>
         <w:numPr>
           <w:ilvl w:val="0"/>
-          <w:numId w:val="7"/>
+          <w:numId w:val="8"/>
         </w:numPr>
         <w:ind w:left="720" w:hanging="360"/>
         <w:rPr>
@@ -722,21 +1490,504 @@
     <w:p>
       <w:pPr>
         <w:rPr>
-          <w:b w:val="1"/>
-          <w:color w:val="0e101a"/>
-          <w:sz w:val="26"/>
-          <w:szCs w:val="26"/>
-        </w:rPr>
-      </w:pPr>
-      <w:r>
-        <w:rPr>
-          <w:b w:val="1"/>
-          <w:color w:val="0e101a"/>
-          <w:sz w:val="26"/>
-          <w:szCs w:val="26"/>
-          <w:rtl w:val="0"/>
-        </w:rPr>
-        <w:t xml:space="preserve">Simple Example using PlayWright</w:t>
+          <w:color w:val="0e101a"/>
+          <w:sz w:val="26"/>
+          <w:szCs w:val="26"/>
+        </w:rPr>
+      </w:pPr>
+      <w:r>
+        <w:rPr>
+          <w:rtl w:val="0"/>
+        </w:rPr>
+      </w:r>
+    </w:p>
+    <w:p>
+      <w:pPr>
+        <w:rPr>
+          <w:b w:val="1"/>
+          <w:color w:val="0e101a"/>
+          <w:sz w:val="26"/>
+          <w:szCs w:val="26"/>
+        </w:rPr>
+      </w:pPr>
+      <w:r>
+        <w:rPr>
+          <w:b w:val="1"/>
+          <w:color w:val="0e101a"/>
+          <w:sz w:val="26"/>
+          <w:szCs w:val="26"/>
+          <w:rtl w:val="0"/>
+        </w:rPr>
+        <w:t xml:space="preserve">Step By Step Explanation using JS but doing the same as the python version:</w:t>
+      </w:r>
+    </w:p>
+    <w:p>
+      <w:pPr>
+        <w:rPr>
+          <w:color w:val="0e101a"/>
+          <w:sz w:val="26"/>
+          <w:szCs w:val="26"/>
+        </w:rPr>
+      </w:pPr>
+      <w:r>
+        <w:rPr>
+          <w:color w:val="0e101a"/>
+          <w:sz w:val="26"/>
+          <w:szCs w:val="26"/>
+          <w:rtl w:val="0"/>
+        </w:rPr>
+        <w:t xml:space="preserve">//(async () =&gt; { //write playWright executions/code here! })();</w:t>
+      </w:r>
+    </w:p>
+    <w:p>
+      <w:pPr>
+        <w:numPr>
+          <w:ilvl w:val="0"/>
+          <w:numId w:val="9"/>
+        </w:numPr>
+        <w:ind w:left="720" w:hanging="360"/>
+        <w:rPr>
+          <w:sz w:val="26"/>
+          <w:szCs w:val="26"/>
+        </w:rPr>
+      </w:pPr>
+      <w:r>
+        <w:rPr>
+          <w:color w:val="0e101a"/>
+          <w:sz w:val="26"/>
+          <w:szCs w:val="26"/>
+          <w:rtl w:val="0"/>
+        </w:rPr>
+        <w:t xml:space="preserve">//creates an anonymous function(function to only be used once) and by naming it with the keyword ‘async’ (turns it into an asynchronous anonymous function) it allows the anonymous function to do certain commands at certain times using the keyword 'await'. This is optional but allows a more controlled environment for automating the browser using PlayWright</w:t>
+      </w:r>
+      <w:r>
+        <w:rPr>
+          <w:b w:val="1"/>
+          <w:color w:val="0e101a"/>
+          <w:sz w:val="26"/>
+          <w:szCs w:val="26"/>
+          <w:rtl w:val="0"/>
+        </w:rPr>
+        <w:t xml:space="preserve">(In this example we will not be using this code to simplify learning)</w:t>
+      </w:r>
+    </w:p>
+    <w:p>
+      <w:pPr>
+        <w:rPr>
+          <w:b w:val="1"/>
+          <w:color w:val="0e101a"/>
+          <w:sz w:val="26"/>
+          <w:szCs w:val="26"/>
+        </w:rPr>
+      </w:pPr>
+      <w:r>
+        <w:rPr>
+          <w:b w:val="1"/>
+          <w:color w:val="0e101a"/>
+          <w:sz w:val="26"/>
+          <w:szCs w:val="26"/>
+          <w:rtl w:val="0"/>
+        </w:rPr>
+        <w:t xml:space="preserve">…………………………………………………………………STARTING POINT:</w:t>
+      </w:r>
+    </w:p>
+    <w:p>
+      <w:pPr>
+        <w:rPr>
+          <w:color w:val="0e101a"/>
+          <w:sz w:val="26"/>
+          <w:szCs w:val="26"/>
+        </w:rPr>
+      </w:pPr>
+      <w:r>
+        <w:rPr>
+          <w:color w:val="0e101a"/>
+          <w:sz w:val="26"/>
+          <w:szCs w:val="26"/>
+          <w:rtl w:val="0"/>
+        </w:rPr>
+        <w:t xml:space="preserve">const { chromium } = require('playwright'); //setup PlayWright</w:t>
+      </w:r>
+    </w:p>
+    <w:p>
+      <w:pPr>
+        <w:rPr>
+          <w:color w:val="0e101a"/>
+          <w:sz w:val="26"/>
+          <w:szCs w:val="26"/>
+        </w:rPr>
+      </w:pPr>
+      <w:r>
+        <w:rPr>
+          <w:color w:val="0e101a"/>
+          <w:sz w:val="26"/>
+          <w:szCs w:val="26"/>
+          <w:rtl w:val="0"/>
+        </w:rPr>
+        <w:t xml:space="preserve">const { chromium } = require('playwright');</w:t>
+      </w:r>
+    </w:p>
+    <w:p>
+      <w:pPr>
+        <w:numPr>
+          <w:ilvl w:val="0"/>
+          <w:numId w:val="4"/>
+        </w:numPr>
+        <w:ind w:left="720" w:hanging="360"/>
+        <w:rPr>
+          <w:sz w:val="26"/>
+          <w:szCs w:val="26"/>
+        </w:rPr>
+      </w:pPr>
+      <w:r>
+        <w:rPr>
+          <w:color w:val="0e101a"/>
+          <w:sz w:val="26"/>
+          <w:szCs w:val="26"/>
+          <w:rtl w:val="0"/>
+        </w:rPr>
+        <w:t xml:space="preserve">//This code accomplishes</w:t>
+      </w:r>
+      <w:r>
+        <w:rPr>
+          <w:b w:val="1"/>
+          <w:color w:val="0e101a"/>
+          <w:sz w:val="26"/>
+          <w:szCs w:val="26"/>
+          <w:rtl w:val="0"/>
+        </w:rPr>
+        <w:t xml:space="preserve"> two things</w:t>
+      </w:r>
+      <w:r>
+        <w:rPr>
+          <w:color w:val="0e101a"/>
+          <w:sz w:val="26"/>
+          <w:szCs w:val="26"/>
+          <w:rtl w:val="0"/>
+        </w:rPr>
+        <w:t xml:space="preserve"> </w:t>
+      </w:r>
+      <w:r>
+        <w:rPr>
+          <w:b w:val="1"/>
+          <w:color w:val="0e101a"/>
+          <w:sz w:val="26"/>
+          <w:szCs w:val="26"/>
+          <w:rtl w:val="0"/>
+        </w:rPr>
+        <w:t xml:space="preserve">1.</w:t>
+      </w:r>
+      <w:r>
+        <w:rPr>
+          <w:color w:val="0e101a"/>
+          <w:sz w:val="26"/>
+          <w:szCs w:val="26"/>
+          <w:rtl w:val="0"/>
+        </w:rPr>
+        <w:t xml:space="preserve"> creates a variable to represent the Google Chrome browser  </w:t>
+      </w:r>
+      <w:r>
+        <w:rPr>
+          <w:b w:val="1"/>
+          <w:color w:val="0e101a"/>
+          <w:sz w:val="26"/>
+          <w:szCs w:val="26"/>
+          <w:rtl w:val="0"/>
+        </w:rPr>
+        <w:t xml:space="preserve">2.</w:t>
+      </w:r>
+      <w:r>
+        <w:rPr>
+          <w:color w:val="0e101a"/>
+          <w:sz w:val="26"/>
+          <w:szCs w:val="26"/>
+          <w:rtl w:val="0"/>
+        </w:rPr>
+        <w:t xml:space="preserve"> sets the playwright to be used within the file</w:t>
+      </w:r>
+    </w:p>
+    <w:p>
+      <w:pPr>
+        <w:rPr>
+          <w:color w:val="0e101a"/>
+          <w:sz w:val="26"/>
+          <w:szCs w:val="26"/>
+        </w:rPr>
+      </w:pPr>
+      <w:r>
+        <w:rPr>
+          <w:color w:val="0e101a"/>
+          <w:sz w:val="26"/>
+          <w:szCs w:val="26"/>
+          <w:rtl w:val="0"/>
+        </w:rPr>
+        <w:t xml:space="preserve">const browser = chromium.launch();</w:t>
+      </w:r>
+    </w:p>
+    <w:p>
+      <w:pPr>
+        <w:numPr>
+          <w:ilvl w:val="0"/>
+          <w:numId w:val="5"/>
+        </w:numPr>
+        <w:ind w:left="720" w:hanging="360"/>
+        <w:rPr>
+          <w:sz w:val="26"/>
+          <w:szCs w:val="26"/>
+        </w:rPr>
+      </w:pPr>
+      <w:r>
+        <w:rPr>
+          <w:color w:val="0e101a"/>
+          <w:sz w:val="26"/>
+          <w:szCs w:val="26"/>
+          <w:rtl w:val="0"/>
+        </w:rPr>
+        <w:t xml:space="preserve"> </w:t>
+      </w:r>
+      <w:r>
+        <w:rPr>
+          <w:b w:val="1"/>
+          <w:color w:val="0e101a"/>
+          <w:sz w:val="26"/>
+          <w:szCs w:val="26"/>
+          <w:rtl w:val="0"/>
+        </w:rPr>
+        <w:t xml:space="preserve">opens</w:t>
+      </w:r>
+      <w:r>
+        <w:rPr>
+          <w:color w:val="0e101a"/>
+          <w:sz w:val="26"/>
+          <w:szCs w:val="26"/>
+          <w:rtl w:val="0"/>
+        </w:rPr>
+        <w:t xml:space="preserve">/launches the </w:t>
+      </w:r>
+      <w:r>
+        <w:rPr>
+          <w:b w:val="1"/>
+          <w:color w:val="0e101a"/>
+          <w:sz w:val="26"/>
+          <w:szCs w:val="26"/>
+          <w:rtl w:val="0"/>
+        </w:rPr>
+        <w:t xml:space="preserve">Google Chrome(or specified Browser)</w:t>
+      </w:r>
+    </w:p>
+    <w:p>
+      <w:pPr>
+        <w:rPr>
+          <w:color w:val="0e101a"/>
+          <w:sz w:val="26"/>
+          <w:szCs w:val="26"/>
+        </w:rPr>
+      </w:pPr>
+      <w:r>
+        <w:rPr>
+          <w:color w:val="0e101a"/>
+          <w:sz w:val="26"/>
+          <w:szCs w:val="26"/>
+          <w:rtl w:val="0"/>
+        </w:rPr>
+        <w:t xml:space="preserve">const context = browser.newContext();</w:t>
+      </w:r>
+    </w:p>
+    <w:p>
+      <w:pPr>
+        <w:numPr>
+          <w:ilvl w:val="0"/>
+          <w:numId w:val="15"/>
+        </w:numPr>
+        <w:ind w:left="720" w:hanging="360"/>
+        <w:rPr>
+          <w:sz w:val="26"/>
+          <w:szCs w:val="26"/>
+        </w:rPr>
+      </w:pPr>
+      <w:r>
+        <w:rPr>
+          <w:b w:val="1"/>
+          <w:color w:val="0e101a"/>
+          <w:sz w:val="26"/>
+          <w:szCs w:val="26"/>
+          <w:rtl w:val="0"/>
+        </w:rPr>
+        <w:t xml:space="preserve">Creates a private browser session</w:t>
+      </w:r>
+      <w:r>
+        <w:rPr>
+          <w:color w:val="0e101a"/>
+          <w:sz w:val="26"/>
+          <w:szCs w:val="26"/>
+          <w:rtl w:val="0"/>
+        </w:rPr>
+        <w:t xml:space="preserve"> that has its own cookies, caches, etc…(won’t affect other browser sessions even if that season is another playWright session) In all this code </w:t>
+      </w:r>
+      <w:r>
+        <w:rPr>
+          <w:b w:val="1"/>
+          <w:color w:val="0e101a"/>
+          <w:sz w:val="26"/>
+          <w:szCs w:val="26"/>
+          <w:rtl w:val="0"/>
+        </w:rPr>
+        <w:t xml:space="preserve">essentially separates data from the main browser session.</w:t>
+      </w:r>
+    </w:p>
+    <w:p>
+      <w:pPr>
+        <w:rPr>
+          <w:color w:val="0e101a"/>
+          <w:sz w:val="26"/>
+          <w:szCs w:val="26"/>
+        </w:rPr>
+      </w:pPr>
+      <w:r>
+        <w:rPr>
+          <w:color w:val="0e101a"/>
+          <w:sz w:val="26"/>
+          <w:szCs w:val="26"/>
+          <w:rtl w:val="0"/>
+        </w:rPr>
+        <w:t xml:space="preserve">const page = context.newPage();</w:t>
+      </w:r>
+    </w:p>
+    <w:p>
+      <w:pPr>
+        <w:numPr>
+          <w:ilvl w:val="0"/>
+          <w:numId w:val="1"/>
+        </w:numPr>
+        <w:ind w:left="720" w:hanging="360"/>
+        <w:rPr>
+          <w:sz w:val="26"/>
+          <w:szCs w:val="26"/>
+        </w:rPr>
+      </w:pPr>
+      <w:r>
+        <w:rPr>
+          <w:color w:val="0e101a"/>
+          <w:sz w:val="26"/>
+          <w:szCs w:val="26"/>
+          <w:rtl w:val="0"/>
+        </w:rPr>
+        <w:t xml:space="preserve">// </w:t>
+      </w:r>
+      <w:r>
+        <w:rPr>
+          <w:b w:val="1"/>
+          <w:color w:val="0e101a"/>
+          <w:sz w:val="26"/>
+          <w:szCs w:val="26"/>
+          <w:rtl w:val="0"/>
+        </w:rPr>
+        <w:t xml:space="preserve">Creates a new Tab</w:t>
+      </w:r>
+      <w:r>
+        <w:rPr>
+          <w:color w:val="0e101a"/>
+          <w:sz w:val="26"/>
+          <w:szCs w:val="26"/>
+          <w:rtl w:val="0"/>
+        </w:rPr>
+        <w:t xml:space="preserve"> within the chromium variable/browser</w:t>
+      </w:r>
+    </w:p>
+    <w:p>
+      <w:pPr>
+        <w:rPr>
+          <w:color w:val="0e101a"/>
+          <w:sz w:val="26"/>
+          <w:szCs w:val="26"/>
+        </w:rPr>
+      </w:pPr>
+      <w:r>
+        <w:rPr>
+          <w:color w:val="0e101a"/>
+          <w:sz w:val="26"/>
+          <w:szCs w:val="26"/>
+          <w:rtl w:val="0"/>
+        </w:rPr>
+        <w:t xml:space="preserve">page.goto('https://www.Youtube.com');</w:t>
+      </w:r>
+    </w:p>
+    <w:p>
+      <w:pPr>
+        <w:numPr>
+          <w:ilvl w:val="0"/>
+          <w:numId w:val="11"/>
+        </w:numPr>
+        <w:ind w:left="720" w:hanging="360"/>
+        <w:rPr>
+          <w:sz w:val="26"/>
+          <w:szCs w:val="26"/>
+        </w:rPr>
+      </w:pPr>
+      <w:r>
+        <w:rPr>
+          <w:color w:val="0e101a"/>
+          <w:sz w:val="26"/>
+          <w:szCs w:val="26"/>
+          <w:rtl w:val="0"/>
+        </w:rPr>
+        <w:t xml:space="preserve">//</w:t>
+      </w:r>
+      <w:r>
+        <w:rPr>
+          <w:b w:val="1"/>
+          <w:color w:val="0e101a"/>
+          <w:sz w:val="26"/>
+          <w:szCs w:val="26"/>
+          <w:rtl w:val="0"/>
+        </w:rPr>
+        <w:t xml:space="preserve"> Goes to</w:t>
+      </w:r>
+      <w:r>
+        <w:rPr>
+          <w:color w:val="0e101a"/>
+          <w:sz w:val="26"/>
+          <w:szCs w:val="26"/>
+          <w:rtl w:val="0"/>
+        </w:rPr>
+        <w:t xml:space="preserve"> specified </w:t>
+      </w:r>
+      <w:r>
+        <w:rPr>
+          <w:b w:val="1"/>
+          <w:color w:val="0e101a"/>
+          <w:sz w:val="26"/>
+          <w:szCs w:val="26"/>
+          <w:rtl w:val="0"/>
+        </w:rPr>
+        <w:t xml:space="preserve">website</w:t>
+      </w:r>
+      <w:r>
+        <w:rPr>
+          <w:color w:val="0e101a"/>
+          <w:sz w:val="26"/>
+          <w:szCs w:val="26"/>
+          <w:rtl w:val="0"/>
+        </w:rPr>
+        <w:t xml:space="preserve">/string</w:t>
+      </w:r>
+    </w:p>
+    <w:p>
+      <w:pPr>
+        <w:rPr>
+          <w:color w:val="0e101a"/>
+          <w:sz w:val="26"/>
+          <w:szCs w:val="26"/>
+        </w:rPr>
+      </w:pPr>
+      <w:r>
+        <w:rPr>
+          <w:color w:val="0e101a"/>
+          <w:sz w:val="26"/>
+          <w:szCs w:val="26"/>
+          <w:rtl w:val="0"/>
+        </w:rPr>
+        <w:t xml:space="preserve">browser.close();</w:t>
       </w:r>
     </w:p>
     <w:p>
@@ -758,661 +2009,6 @@
           <w:szCs w:val="26"/>
           <w:rtl w:val="0"/>
         </w:rPr>
-        <w:t xml:space="preserve">I want to use Google Chrome so in the terminal I type the code:</w:t>
-      </w:r>
-    </w:p>
-    <w:p>
-      <w:pPr>
-        <w:rPr>
-          <w:color w:val="0e101a"/>
-          <w:sz w:val="26"/>
-          <w:szCs w:val="26"/>
-        </w:rPr>
-      </w:pPr>
-      <w:r>
-        <w:rPr>
-          <w:color w:val="0e101a"/>
-          <w:sz w:val="26"/>
-          <w:szCs w:val="26"/>
-          <w:rtl w:val="0"/>
-        </w:rPr>
-        <w:t xml:space="preserve">npm install playwright-chromium</w:t>
-      </w:r>
-    </w:p>
-    <w:p>
-      <w:pPr>
-        <w:ind w:left="0" w:firstLine="0"/>
-        <w:rPr>
-          <w:color w:val="0e101a"/>
-          <w:sz w:val="26"/>
-          <w:szCs w:val="26"/>
-        </w:rPr>
-      </w:pPr>
-      <w:r>
-        <w:rPr>
-          <w:color w:val="0e101a"/>
-          <w:sz w:val="26"/>
-          <w:szCs w:val="26"/>
-          <w:rtl w:val="0"/>
-        </w:rPr>
-        <w:t xml:space="preserve">     2. In this example, I will open Google Chrome and Go to Youtube.com</w:t>
-      </w:r>
-    </w:p>
-    <w:p>
-      <w:pPr>
-        <w:rPr>
-          <w:color w:val="0e101a"/>
-          <w:sz w:val="26"/>
-          <w:szCs w:val="26"/>
-        </w:rPr>
-      </w:pPr>
-      <w:r>
-        <w:rPr>
-          <w:color w:val="0e101a"/>
-          <w:sz w:val="26"/>
-          <w:szCs w:val="26"/>
-          <w:rtl w:val="0"/>
-        </w:rPr>
-        <w:t xml:space="preserve">const { chromium } = require('playwright'); //setup PlayWright</w:t>
-      </w:r>
-    </w:p>
-    <w:p>
-      <w:pPr>
-        <w:ind w:left="0" w:firstLine="0"/>
-        <w:rPr>
-          <w:color w:val="0e101a"/>
-          <w:sz w:val="26"/>
-          <w:szCs w:val="26"/>
-        </w:rPr>
-      </w:pPr>
-      <w:r>
-        <w:rPr>
-          <w:color w:val="0e101a"/>
-          <w:sz w:val="26"/>
-          <w:szCs w:val="26"/>
-          <w:rtl w:val="0"/>
-        </w:rPr>
-        <w:t xml:space="preserve">     3.If you are a complete Beginner Skip this part and go to the Step-by-step guide/heading</w:t>
-      </w:r>
-    </w:p>
-    <w:p>
-      <w:pPr>
-        <w:ind w:left="0" w:firstLine="0"/>
-        <w:rPr>
-          <w:color w:val="0e101a"/>
-          <w:sz w:val="26"/>
-          <w:szCs w:val="26"/>
-        </w:rPr>
-      </w:pPr>
-      <w:r>
-        <w:rPr>
-          <w:rtl w:val="0"/>
-        </w:rPr>
-      </w:r>
-    </w:p>
-    <w:p>
-      <w:pPr>
-        <w:rPr>
-          <w:color w:val="0e101a"/>
-          <w:sz w:val="26"/>
-          <w:szCs w:val="26"/>
-        </w:rPr>
-      </w:pPr>
-      <w:r>
-        <w:rPr>
-          <w:color w:val="0e101a"/>
-          <w:sz w:val="26"/>
-          <w:szCs w:val="26"/>
-          <w:rtl w:val="0"/>
-        </w:rPr>
-        <w:t xml:space="preserve">const browser = chromium.launch(); // opens browser</w:t>
-      </w:r>
-    </w:p>
-    <w:p>
-      <w:pPr>
-        <w:rPr>
-          <w:color w:val="0e101a"/>
-          <w:sz w:val="26"/>
-          <w:szCs w:val="26"/>
-        </w:rPr>
-      </w:pPr>
-      <w:r>
-        <w:rPr>
-          <w:rtl w:val="0"/>
-        </w:rPr>
-      </w:r>
-    </w:p>
-    <w:p>
-      <w:pPr>
-        <w:rPr>
-          <w:color w:val="0e101a"/>
-          <w:sz w:val="26"/>
-          <w:szCs w:val="26"/>
-        </w:rPr>
-      </w:pPr>
-      <w:r>
-        <w:rPr>
-          <w:color w:val="0e101a"/>
-          <w:sz w:val="26"/>
-          <w:szCs w:val="26"/>
-          <w:rtl w:val="0"/>
-        </w:rPr>
-        <w:t xml:space="preserve">const context = browser.newContext(); // creates private browser session</w:t>
-      </w:r>
-    </w:p>
-    <w:p>
-      <w:pPr>
-        <w:rPr>
-          <w:color w:val="0e101a"/>
-          <w:sz w:val="26"/>
-          <w:szCs w:val="26"/>
-        </w:rPr>
-      </w:pPr>
-      <w:r>
-        <w:rPr>
-          <w:rtl w:val="0"/>
-        </w:rPr>
-      </w:r>
-    </w:p>
-    <w:p>
-      <w:pPr>
-        <w:rPr>
-          <w:color w:val="0e101a"/>
-          <w:sz w:val="26"/>
-          <w:szCs w:val="26"/>
-        </w:rPr>
-      </w:pPr>
-      <w:r>
-        <w:rPr>
-          <w:color w:val="0e101a"/>
-          <w:sz w:val="26"/>
-          <w:szCs w:val="26"/>
-          <w:rtl w:val="0"/>
-        </w:rPr>
-        <w:t xml:space="preserve">const page = context.newPage(); // creates a new tab</w:t>
-      </w:r>
-    </w:p>
-    <w:p>
-      <w:pPr>
-        <w:rPr>
-          <w:color w:val="0e101a"/>
-          <w:sz w:val="26"/>
-          <w:szCs w:val="26"/>
-        </w:rPr>
-      </w:pPr>
-      <w:r>
-        <w:rPr>
-          <w:rtl w:val="0"/>
-        </w:rPr>
-      </w:r>
-    </w:p>
-    <w:p>
-      <w:pPr>
-        <w:rPr>
-          <w:color w:val="0e101a"/>
-          <w:sz w:val="26"/>
-          <w:szCs w:val="26"/>
-        </w:rPr>
-      </w:pPr>
-      <w:r>
-        <w:rPr>
-          <w:color w:val="0e101a"/>
-          <w:sz w:val="26"/>
-          <w:szCs w:val="26"/>
-          <w:rtl w:val="0"/>
-        </w:rPr>
-        <w:t xml:space="preserve">page.goto('</w:t>
-      </w:r>
-      <w:r>
-        <w:rPr>
-          <w:color w:val="0e101a"/>
-          <w:sz w:val="26"/>
-          <w:szCs w:val="26"/>
-          <w:rtl w:val="0"/>
-        </w:rPr>
-        <w:t xml:space="preserve">https://wwwYoutube.com</w:t>
-      </w:r>
-      <w:r>
-        <w:rPr>
-          <w:color w:val="0e101a"/>
-          <w:sz w:val="26"/>
-          <w:szCs w:val="26"/>
-          <w:rtl w:val="0"/>
-        </w:rPr>
-        <w:t xml:space="preserve">'); // goes to youtube</w:t>
-      </w:r>
-    </w:p>
-    <w:p>
-      <w:pPr>
-        <w:rPr>
-          <w:color w:val="0e101a"/>
-          <w:sz w:val="26"/>
-          <w:szCs w:val="26"/>
-        </w:rPr>
-      </w:pPr>
-      <w:r>
-        <w:rPr>
-          <w:rtl w:val="0"/>
-        </w:rPr>
-      </w:r>
-    </w:p>
-    <w:p>
-      <w:pPr>
-        <w:rPr>
-          <w:color w:val="0e101a"/>
-          <w:sz w:val="26"/>
-          <w:szCs w:val="26"/>
-        </w:rPr>
-      </w:pPr>
-      <w:r>
-        <w:rPr>
-          <w:color w:val="0e101a"/>
-          <w:sz w:val="26"/>
-          <w:szCs w:val="26"/>
-          <w:rtl w:val="0"/>
-        </w:rPr>
-        <w:t xml:space="preserve">// Optional Perform more simulated Playwright User actions…(Optional Additional code)</w:t>
-      </w:r>
-    </w:p>
-    <w:p>
-      <w:pPr>
-        <w:rPr>
-          <w:color w:val="0e101a"/>
-          <w:sz w:val="26"/>
-          <w:szCs w:val="26"/>
-        </w:rPr>
-      </w:pPr>
-      <w:r>
-        <w:rPr>
-          <w:rtl w:val="0"/>
-        </w:rPr>
-      </w:r>
-    </w:p>
-    <w:p>
-      <w:pPr>
-        <w:rPr>
-          <w:color w:val="0e101a"/>
-          <w:sz w:val="26"/>
-          <w:szCs w:val="26"/>
-        </w:rPr>
-      </w:pPr>
-      <w:r>
-        <w:rPr>
-          <w:color w:val="0e101a"/>
-          <w:sz w:val="26"/>
-          <w:szCs w:val="26"/>
-          <w:rtl w:val="0"/>
-        </w:rPr>
-        <w:t xml:space="preserve">browser.close(); // exits out browser</w:t>
-      </w:r>
-    </w:p>
-    <w:p>
-      <w:pPr>
-        <w:rPr>
-          <w:color w:val="0e101a"/>
-          <w:sz w:val="26"/>
-          <w:szCs w:val="26"/>
-        </w:rPr>
-      </w:pPr>
-      <w:r>
-        <w:rPr>
-          <w:rtl w:val="0"/>
-        </w:rPr>
-      </w:r>
-    </w:p>
-    <w:p>
-      <w:pPr>
-        <w:rPr>
-          <w:b w:val="1"/>
-          <w:color w:val="0e101a"/>
-          <w:sz w:val="26"/>
-          <w:szCs w:val="26"/>
-        </w:rPr>
-      </w:pPr>
-      <w:r>
-        <w:rPr>
-          <w:b w:val="1"/>
-          <w:color w:val="0e101a"/>
-          <w:sz w:val="26"/>
-          <w:szCs w:val="26"/>
-          <w:rtl w:val="0"/>
-        </w:rPr>
-        <w:t xml:space="preserve">Step By Step Explanation:</w:t>
-      </w:r>
-    </w:p>
-    <w:p>
-      <w:pPr>
-        <w:rPr>
-          <w:color w:val="0e101a"/>
-          <w:sz w:val="26"/>
-          <w:szCs w:val="26"/>
-        </w:rPr>
-      </w:pPr>
-      <w:r>
-        <w:rPr>
-          <w:color w:val="0e101a"/>
-          <w:sz w:val="26"/>
-          <w:szCs w:val="26"/>
-          <w:rtl w:val="0"/>
-        </w:rPr>
-        <w:t xml:space="preserve">//(async () =&gt; { //write playWright executions/code here! })();</w:t>
-      </w:r>
-    </w:p>
-    <w:p>
-      <w:pPr>
-        <w:numPr>
-          <w:ilvl w:val="0"/>
-          <w:numId w:val="8"/>
-        </w:numPr>
-        <w:ind w:left="720" w:hanging="360"/>
-        <w:rPr>
-          <w:sz w:val="26"/>
-          <w:szCs w:val="26"/>
-        </w:rPr>
-      </w:pPr>
-      <w:r>
-        <w:rPr>
-          <w:color w:val="0e101a"/>
-          <w:sz w:val="26"/>
-          <w:szCs w:val="26"/>
-          <w:rtl w:val="0"/>
-        </w:rPr>
-        <w:t xml:space="preserve">//creates an anonymous function(function to only be used once) and by naming it with the keyword ‘async’ (turns it into an asynchronous anonymous function) it allows the anonymous function to do certain commands at certain times using the keyword 'await'. This is optional but allows a more controlled environment for automating the browser using PlayWright</w:t>
-      </w:r>
-      <w:r>
-        <w:rPr>
-          <w:b w:val="1"/>
-          <w:color w:val="0e101a"/>
-          <w:sz w:val="26"/>
-          <w:szCs w:val="26"/>
-          <w:rtl w:val="0"/>
-        </w:rPr>
-        <w:t xml:space="preserve">(In this example we will not be using this code to simplify learning)</w:t>
-      </w:r>
-    </w:p>
-    <w:p>
-      <w:pPr>
-        <w:rPr>
-          <w:b w:val="1"/>
-          <w:color w:val="0e101a"/>
-          <w:sz w:val="26"/>
-          <w:szCs w:val="26"/>
-        </w:rPr>
-      </w:pPr>
-      <w:r>
-        <w:rPr>
-          <w:b w:val="1"/>
-          <w:color w:val="0e101a"/>
-          <w:sz w:val="26"/>
-          <w:szCs w:val="26"/>
-          <w:rtl w:val="0"/>
-        </w:rPr>
-        <w:t xml:space="preserve">…………………………………………………………………STARTING POINT:</w:t>
-      </w:r>
-    </w:p>
-    <w:p>
-      <w:pPr>
-        <w:rPr>
-          <w:color w:val="0e101a"/>
-          <w:sz w:val="26"/>
-          <w:szCs w:val="26"/>
-        </w:rPr>
-      </w:pPr>
-      <w:r>
-        <w:rPr>
-          <w:color w:val="0e101a"/>
-          <w:sz w:val="26"/>
-          <w:szCs w:val="26"/>
-          <w:rtl w:val="0"/>
-        </w:rPr>
-        <w:t xml:space="preserve">const { chromium } = require('playwright');</w:t>
-      </w:r>
-    </w:p>
-    <w:p>
-      <w:pPr>
-        <w:numPr>
-          <w:ilvl w:val="0"/>
-          <w:numId w:val="4"/>
-        </w:numPr>
-        <w:ind w:left="720" w:hanging="360"/>
-        <w:rPr>
-          <w:sz w:val="26"/>
-          <w:szCs w:val="26"/>
-        </w:rPr>
-      </w:pPr>
-      <w:r>
-        <w:rPr>
-          <w:color w:val="0e101a"/>
-          <w:sz w:val="26"/>
-          <w:szCs w:val="26"/>
-          <w:rtl w:val="0"/>
-        </w:rPr>
-        <w:t xml:space="preserve">//This code accomplishes</w:t>
-      </w:r>
-      <w:r>
-        <w:rPr>
-          <w:b w:val="1"/>
-          <w:color w:val="0e101a"/>
-          <w:sz w:val="26"/>
-          <w:szCs w:val="26"/>
-          <w:rtl w:val="0"/>
-        </w:rPr>
-        <w:t xml:space="preserve"> two things</w:t>
-      </w:r>
-      <w:r>
-        <w:rPr>
-          <w:color w:val="0e101a"/>
-          <w:sz w:val="26"/>
-          <w:szCs w:val="26"/>
-          <w:rtl w:val="0"/>
-        </w:rPr>
-        <w:t xml:space="preserve"> </w:t>
-      </w:r>
-      <w:r>
-        <w:rPr>
-          <w:b w:val="1"/>
-          <w:color w:val="0e101a"/>
-          <w:sz w:val="26"/>
-          <w:szCs w:val="26"/>
-          <w:rtl w:val="0"/>
-        </w:rPr>
-        <w:t xml:space="preserve">1.</w:t>
-      </w:r>
-      <w:r>
-        <w:rPr>
-          <w:color w:val="0e101a"/>
-          <w:sz w:val="26"/>
-          <w:szCs w:val="26"/>
-          <w:rtl w:val="0"/>
-        </w:rPr>
-        <w:t xml:space="preserve"> creates a variable to represent the Google Chrome browser  </w:t>
-      </w:r>
-      <w:r>
-        <w:rPr>
-          <w:b w:val="1"/>
-          <w:color w:val="0e101a"/>
-          <w:sz w:val="26"/>
-          <w:szCs w:val="26"/>
-          <w:rtl w:val="0"/>
-        </w:rPr>
-        <w:t xml:space="preserve">2.</w:t>
-      </w:r>
-      <w:r>
-        <w:rPr>
-          <w:color w:val="0e101a"/>
-          <w:sz w:val="26"/>
-          <w:szCs w:val="26"/>
-          <w:rtl w:val="0"/>
-        </w:rPr>
-        <w:t xml:space="preserve"> sets the playwright to be used within the file</w:t>
-      </w:r>
-    </w:p>
-    <w:p>
-      <w:pPr>
-        <w:rPr>
-          <w:color w:val="0e101a"/>
-          <w:sz w:val="26"/>
-          <w:szCs w:val="26"/>
-        </w:rPr>
-      </w:pPr>
-      <w:r>
-        <w:rPr>
-          <w:color w:val="0e101a"/>
-          <w:sz w:val="26"/>
-          <w:szCs w:val="26"/>
-          <w:rtl w:val="0"/>
-        </w:rPr>
-        <w:t xml:space="preserve">const browser = chromium.launch();</w:t>
-      </w:r>
-    </w:p>
-    <w:p>
-      <w:pPr>
-        <w:numPr>
-          <w:ilvl w:val="0"/>
-          <w:numId w:val="5"/>
-        </w:numPr>
-        <w:ind w:left="720" w:hanging="360"/>
-        <w:rPr>
-          <w:sz w:val="26"/>
-          <w:szCs w:val="26"/>
-        </w:rPr>
-      </w:pPr>
-      <w:r>
-        <w:rPr>
-          <w:color w:val="0e101a"/>
-          <w:sz w:val="26"/>
-          <w:szCs w:val="26"/>
-          <w:rtl w:val="0"/>
-        </w:rPr>
-        <w:t xml:space="preserve"> </w:t>
-      </w:r>
-      <w:r>
-        <w:rPr>
-          <w:b w:val="1"/>
-          <w:color w:val="0e101a"/>
-          <w:sz w:val="26"/>
-          <w:szCs w:val="26"/>
-          <w:rtl w:val="0"/>
-        </w:rPr>
-        <w:t xml:space="preserve">opens</w:t>
-      </w:r>
-      <w:r>
-        <w:rPr>
-          <w:color w:val="0e101a"/>
-          <w:sz w:val="26"/>
-          <w:szCs w:val="26"/>
-          <w:rtl w:val="0"/>
-        </w:rPr>
-        <w:t xml:space="preserve">/launches the </w:t>
-      </w:r>
-      <w:r>
-        <w:rPr>
-          <w:b w:val="1"/>
-          <w:color w:val="0e101a"/>
-          <w:sz w:val="26"/>
-          <w:szCs w:val="26"/>
-          <w:rtl w:val="0"/>
-        </w:rPr>
-        <w:t xml:space="preserve">Google Chrome(or specified Browser)</w:t>
-      </w:r>
-    </w:p>
-    <w:p>
-      <w:pPr>
-        <w:rPr>
-          <w:color w:val="0e101a"/>
-          <w:sz w:val="26"/>
-          <w:szCs w:val="26"/>
-        </w:rPr>
-      </w:pPr>
-      <w:r>
-        <w:rPr>
-          <w:color w:val="0e101a"/>
-          <w:sz w:val="26"/>
-          <w:szCs w:val="26"/>
-          <w:rtl w:val="0"/>
-        </w:rPr>
-        <w:t xml:space="preserve">const context = browser.newContext();</w:t>
-      </w:r>
-    </w:p>
-    <w:p>
-      <w:pPr>
-        <w:numPr>
-          <w:ilvl w:val="0"/>
-          <w:numId w:val="14"/>
-        </w:numPr>
-        <w:ind w:left="720" w:hanging="360"/>
-        <w:rPr>
-          <w:sz w:val="26"/>
-          <w:szCs w:val="26"/>
-        </w:rPr>
-      </w:pPr>
-      <w:r>
-        <w:rPr>
-          <w:b w:val="1"/>
-          <w:color w:val="0e101a"/>
-          <w:sz w:val="26"/>
-          <w:szCs w:val="26"/>
-          <w:rtl w:val="0"/>
-        </w:rPr>
-        <w:t xml:space="preserve">Creates a private browser session</w:t>
-      </w:r>
-      <w:r>
-        <w:rPr>
-          <w:color w:val="0e101a"/>
-          <w:sz w:val="26"/>
-          <w:szCs w:val="26"/>
-          <w:rtl w:val="0"/>
-        </w:rPr>
-        <w:t xml:space="preserve"> that has its own cookies, caches, etc…(won’t affect other browser sessions even if that season is another playWright session) In all this code </w:t>
-      </w:r>
-      <w:r>
-        <w:rPr>
-          <w:b w:val="1"/>
-          <w:color w:val="0e101a"/>
-          <w:sz w:val="26"/>
-          <w:szCs w:val="26"/>
-          <w:rtl w:val="0"/>
-        </w:rPr>
-        <w:t xml:space="preserve">essentially separates data from the main browser session.</w:t>
-      </w:r>
-    </w:p>
-    <w:p>
-      <w:pPr>
-        <w:rPr>
-          <w:color w:val="0e101a"/>
-          <w:sz w:val="26"/>
-          <w:szCs w:val="26"/>
-        </w:rPr>
-      </w:pPr>
-      <w:r>
-        <w:rPr>
-          <w:color w:val="0e101a"/>
-          <w:sz w:val="26"/>
-          <w:szCs w:val="26"/>
-          <w:rtl w:val="0"/>
-        </w:rPr>
-        <w:t xml:space="preserve">const page = context.newPage();</w:t>
-      </w:r>
-    </w:p>
-    <w:p>
-      <w:pPr>
-        <w:numPr>
-          <w:ilvl w:val="0"/>
-          <w:numId w:val="1"/>
-        </w:numPr>
-        <w:ind w:left="720" w:hanging="360"/>
-        <w:rPr>
-          <w:sz w:val="26"/>
-          <w:szCs w:val="26"/>
-        </w:rPr>
-      </w:pPr>
-      <w:r>
-        <w:rPr>
-          <w:color w:val="0e101a"/>
-          <w:sz w:val="26"/>
-          <w:szCs w:val="26"/>
-          <w:rtl w:val="0"/>
-        </w:rPr>
         <w:t xml:space="preserve">// </w:t>
       </w:r>
       <w:r>
@@ -1423,143 +2019,6 @@
           <w:szCs w:val="26"/>
           <w:rtl w:val="0"/>
         </w:rPr>
-        <w:t xml:space="preserve">Creates a new Tab</w:t>
-      </w:r>
-      <w:r>
-        <w:rPr>
-          <w:color w:val="0e101a"/>
-          <w:sz w:val="26"/>
-          <w:szCs w:val="26"/>
-          <w:rtl w:val="0"/>
-        </w:rPr>
-        <w:t xml:space="preserve"> within the chromium variable/browser</w:t>
-      </w:r>
-    </w:p>
-    <w:p>
-      <w:pPr>
-        <w:rPr>
-          <w:color w:val="0e101a"/>
-          <w:sz w:val="26"/>
-          <w:szCs w:val="26"/>
-        </w:rPr>
-      </w:pPr>
-      <w:r>
-        <w:rPr>
-          <w:color w:val="0e101a"/>
-          <w:sz w:val="26"/>
-          <w:szCs w:val="26"/>
-          <w:rtl w:val="0"/>
-        </w:rPr>
-        <w:t xml:space="preserve">page.goto('https://www.Youtube.com');</w:t>
-      </w:r>
-    </w:p>
-    <w:p>
-      <w:pPr>
-        <w:numPr>
-          <w:ilvl w:val="0"/>
-          <w:numId w:val="10"/>
-        </w:numPr>
-        <w:ind w:left="720" w:hanging="360"/>
-        <w:rPr>
-          <w:sz w:val="26"/>
-          <w:szCs w:val="26"/>
-        </w:rPr>
-      </w:pPr>
-      <w:r>
-        <w:rPr>
-          <w:color w:val="0e101a"/>
-          <w:sz w:val="26"/>
-          <w:szCs w:val="26"/>
-          <w:rtl w:val="0"/>
-        </w:rPr>
-        <w:t xml:space="preserve">//</w:t>
-      </w:r>
-      <w:r>
-        <w:rPr>
-          <w:b w:val="1"/>
-          <w:color w:val="0e101a"/>
-          <w:sz w:val="26"/>
-          <w:szCs w:val="26"/>
-          <w:rtl w:val="0"/>
-        </w:rPr>
-        <w:t xml:space="preserve"> Goes to</w:t>
-      </w:r>
-      <w:r>
-        <w:rPr>
-          <w:color w:val="0e101a"/>
-          <w:sz w:val="26"/>
-          <w:szCs w:val="26"/>
-          <w:rtl w:val="0"/>
-        </w:rPr>
-        <w:t xml:space="preserve"> specified </w:t>
-      </w:r>
-      <w:r>
-        <w:rPr>
-          <w:b w:val="1"/>
-          <w:color w:val="0e101a"/>
-          <w:sz w:val="26"/>
-          <w:szCs w:val="26"/>
-          <w:rtl w:val="0"/>
-        </w:rPr>
-        <w:t xml:space="preserve">website</w:t>
-      </w:r>
-      <w:r>
-        <w:rPr>
-          <w:color w:val="0e101a"/>
-          <w:sz w:val="26"/>
-          <w:szCs w:val="26"/>
-          <w:rtl w:val="0"/>
-        </w:rPr>
-        <w:t xml:space="preserve">/string</w:t>
-      </w:r>
-    </w:p>
-    <w:p>
-      <w:pPr>
-        <w:rPr>
-          <w:color w:val="0e101a"/>
-          <w:sz w:val="26"/>
-          <w:szCs w:val="26"/>
-        </w:rPr>
-      </w:pPr>
-      <w:r>
-        <w:rPr>
-          <w:color w:val="0e101a"/>
-          <w:sz w:val="26"/>
-          <w:szCs w:val="26"/>
-          <w:rtl w:val="0"/>
-        </w:rPr>
-        <w:t xml:space="preserve">browser.close();</w:t>
-      </w:r>
-    </w:p>
-    <w:p>
-      <w:pPr>
-        <w:numPr>
-          <w:ilvl w:val="0"/>
-          <w:numId w:val="12"/>
-        </w:numPr>
-        <w:ind w:left="720" w:hanging="360"/>
-        <w:rPr>
-          <w:sz w:val="26"/>
-          <w:szCs w:val="26"/>
-        </w:rPr>
-      </w:pPr>
-      <w:r>
-        <w:rPr>
-          <w:color w:val="0e101a"/>
-          <w:sz w:val="26"/>
-          <w:szCs w:val="26"/>
-          <w:rtl w:val="0"/>
-        </w:rPr>
-        <w:t xml:space="preserve">// </w:t>
-      </w:r>
-      <w:r>
-        <w:rPr>
-          <w:b w:val="1"/>
-          <w:color w:val="0e101a"/>
-          <w:sz w:val="26"/>
-          <w:szCs w:val="26"/>
-          <w:rtl w:val="0"/>
-        </w:rPr>
         <w:t xml:space="preserve">Closes browser</w:t>
       </w:r>
       <w:r>
@@ -1623,7 +2082,7 @@
           <w:szCs w:val="26"/>
           <w:rtl w:val="0"/>
         </w:rPr>
-        <w:t xml:space="preserve">Intro/Basic–</w:t>
+        <w:t xml:space="preserve">Intro/Basic(JS)–</w:t>
       </w:r>
     </w:p>
     <w:p>
@@ -1636,7 +2095,7 @@
           <w:u w:val="single"/>
         </w:rPr>
       </w:pPr>
-      <w:hyperlink r:id="rId8">
+      <w:hyperlink r:id="rId9">
         <w:r>
           <w:rPr>
             <w:b w:val="1"/>
@@ -1672,20 +2131,18 @@
           <w:szCs w:val="26"/>
           <w:rtl w:val="0"/>
         </w:rPr>
-        <w:t xml:space="preserve">A little more advanced/more specific with examples–</w:t>
-      </w:r>
-    </w:p>
-    <w:p>
-      <w:pPr>
-        <w:rPr>
-          <w:b w:val="1"/>
-          <w:color w:val="0000ff"/>
-          <w:sz w:val="26"/>
-          <w:szCs w:val="26"/>
-          <w:u w:val="single"/>
-        </w:rPr>
-      </w:pPr>
-      <w:hyperlink r:id="rId9">
+        <w:t xml:space="preserve">A little more advanced/more specific with examples(JS)–</w:t>
+      </w:r>
+    </w:p>
+    <w:p>
+      <w:pPr>
+        <w:rPr>
+          <w:b w:val="1"/>
+          <w:sz w:val="26"/>
+          <w:szCs w:val="26"/>
+        </w:rPr>
+      </w:pPr>
+      <w:hyperlink r:id="rId10">
         <w:r>
           <w:rPr>
             <w:b w:val="1"/>
@@ -1750,6 +2207,74 @@
       </w:pPr>
       <w:r>
         <w:rPr>
+          <w:rtl w:val="0"/>
+        </w:rPr>
+      </w:r>
+    </w:p>
+    <w:p>
+      <w:pPr>
+        <w:jc w:val="center"/>
+        <w:rPr>
+          <w:color w:val="0e101a"/>
+          <w:sz w:val="26"/>
+          <w:szCs w:val="26"/>
+        </w:rPr>
+      </w:pPr>
+      <w:r>
+        <w:rPr>
+          <w:color w:val="0e101a"/>
+          <w:sz w:val="26"/>
+          <w:szCs w:val="26"/>
+          <w:rtl w:val="0"/>
+        </w:rPr>
+        <w:t xml:space="preserve">Shrivastva, Arjun M. “The Ultimate Playwright Python Tutorial.” </w:t>
+      </w:r>
+      <w:r>
+        <w:rPr>
+          <w:i w:val="1"/>
+          <w:color w:val="0e101a"/>
+          <w:sz w:val="26"/>
+          <w:szCs w:val="26"/>
+          <w:rtl w:val="0"/>
+        </w:rPr>
+        <w:t xml:space="preserve">Browserstack</w:t>
+      </w:r>
+      <w:r>
+        <w:rPr>
+          <w:color w:val="0e101a"/>
+          <w:sz w:val="26"/>
+          <w:szCs w:val="26"/>
+          <w:rtl w:val="0"/>
+        </w:rPr>
+        <w:t xml:space="preserve">, 4 May 2023, https://www.browserstack.com/guide/playwright-python-tutorial. Accessed 26 Nov. 2023.</w:t>
+      </w:r>
+    </w:p>
+    <w:p>
+      <w:pPr>
+        <w:jc w:val="center"/>
+        <w:rPr>
+          <w:color w:val="0e101a"/>
+          <w:sz w:val="26"/>
+          <w:szCs w:val="26"/>
+        </w:rPr>
+      </w:pPr>
+      <w:r>
+        <w:rPr>
+          <w:rtl w:val="0"/>
+        </w:rPr>
+      </w:r>
+    </w:p>
+    <w:p>
+      <w:pPr>
+        <w:jc w:val="center"/>
+        <w:rPr>
+          <w:color w:val="0e101a"/>
+          <w:sz w:val="26"/>
+          <w:szCs w:val="26"/>
+        </w:rPr>
+      </w:pPr>
+      <w:r>
+        <w:rPr>
           <w:color w:val="0e101a"/>
           <w:sz w:val="26"/>
           <w:szCs w:val="26"/>
@@ -1788,6 +2313,21 @@
       </w:pPr>
       <w:r>
         <w:rPr>
+          <w:rtl w:val="0"/>
+        </w:rPr>
+      </w:r>
+    </w:p>
+    <w:p>
+      <w:pPr>
+        <w:jc w:val="center"/>
+        <w:rPr>
+          <w:color w:val="0e101a"/>
+          <w:sz w:val="26"/>
+          <w:szCs w:val="26"/>
+        </w:rPr>
+      </w:pPr>
+      <w:r>
+        <w:rPr>
           <w:color w:val="0e101a"/>
           <w:sz w:val="26"/>
           <w:szCs w:val="26"/>
@@ -1812,7 +2352,7 @@
           <w:szCs w:val="26"/>
           <w:rtl w:val="0"/>
         </w:rPr>
-        <w:t xml:space="preserve">, https://github.com/microsoft/playwright. Accessed 26 Nov. 2023.</w:t>
+        <w:t xml:space="preserve">, https://github.com/microsoft/playwright-python. Accessed 26 Nov. 2023.</w:t>
       </w:r>
     </w:p>
     <w:p>
@@ -1826,6 +2366,21 @@
       </w:pPr>
       <w:r>
         <w:rPr>
+          <w:rtl w:val="0"/>
+        </w:rPr>
+      </w:r>
+    </w:p>
+    <w:p>
+      <w:pPr>
+        <w:jc w:val="center"/>
+        <w:rPr>
+          <w:color w:val="0e101a"/>
+          <w:sz w:val="26"/>
+          <w:szCs w:val="26"/>
+        </w:rPr>
+      </w:pPr>
+      <w:r>
+        <w:rPr>
           <w:color w:val="0e101a"/>
           <w:sz w:val="26"/>
           <w:szCs w:val="26"/>
@@ -1851,6 +2406,21 @@
           <w:rtl w:val="0"/>
         </w:rPr>
         <w:t xml:space="preserve">, 11 Oct. 2023, https://www.simplilearn.com/tutorials/nodejs-tutorial. Accessed 26 Nov. 2023.</w:t>
+      </w:r>
+    </w:p>
+    <w:p>
+      <w:pPr>
+        <w:jc w:val="center"/>
+        <w:rPr>
+          <w:color w:val="0e101a"/>
+          <w:sz w:val="26"/>
+          <w:szCs w:val="26"/>
+        </w:rPr>
+      </w:pPr>
+      <w:r>
+        <w:rPr>
+          <w:rtl w:val="0"/>
+        </w:rPr>
       </w:r>
     </w:p>
     <w:p>
@@ -2457,7 +3027,6 @@
         <w:ind w:left="720" w:hanging="360"/>
       </w:pPr>
       <w:rPr>
-        <w:color w:val="0e101a"/>
         <w:u w:val="none"/>
       </w:rPr>
     </w:lvl>
@@ -2477,7 +3046,7 @@
       <w:start w:val="1"/>
       <w:numFmt w:val="lowerRoman"/>
       <w:lvlText w:val="%3."/>
-      <w:lvlJc w:val="left"/>
+      <w:lvlJc w:val="right"/>
       <w:pPr>
         <w:ind w:left="2160" w:hanging="360"/>
       </w:pPr>
@@ -2513,7 +3082,7 @@
       <w:start w:val="1"/>
       <w:numFmt w:val="lowerRoman"/>
       <w:lvlText w:val="%6."/>
-      <w:lvlJc w:val="left"/>
+      <w:lvlJc w:val="right"/>
       <w:pPr>
         <w:ind w:left="4320" w:hanging="360"/>
       </w:pPr>
@@ -2549,7 +3118,7 @@
       <w:start w:val="1"/>
       <w:numFmt w:val="lowerRoman"/>
       <w:lvlText w:val="%9."/>
-      <w:lvlJc w:val="left"/>
+      <w:lvlJc w:val="right"/>
       <w:pPr>
         <w:ind w:left="6480" w:hanging="360"/>
       </w:pPr>
@@ -2672,8 +3241,8 @@
   <w:abstractNum w:abstractNumId="8">
     <w:lvl w:ilvl="0">
       <w:start w:val="1"/>
-      <w:numFmt w:val="bullet"/>
-      <w:lvlText w:val="●"/>
+      <w:numFmt w:val="decimal"/>
+      <w:lvlText w:val="%1."/>
       <w:lvlJc w:val="left"/>
       <w:pPr>
         <w:ind w:left="720" w:hanging="360"/>
@@ -2685,8 +3254,8 @@
     </w:lvl>
     <w:lvl w:ilvl="1">
       <w:start w:val="1"/>
-      <w:numFmt w:val="bullet"/>
-      <w:lvlText w:val="○"/>
+      <w:numFmt w:val="lowerLetter"/>
+      <w:lvlText w:val="%2."/>
       <w:lvlJc w:val="left"/>
       <w:pPr>
         <w:ind w:left="1440" w:hanging="360"/>
@@ -2697,8 +3266,8 @@
     </w:lvl>
     <w:lvl w:ilvl="2">
       <w:start w:val="1"/>
-      <w:numFmt w:val="bullet"/>
-      <w:lvlText w:val="■"/>
+      <w:numFmt w:val="lowerRoman"/>
+      <w:lvlText w:val="%3."/>
       <w:lvlJc w:val="left"/>
       <w:pPr>
         <w:ind w:left="2160" w:hanging="360"/>
@@ -2709,8 +3278,8 @@
     </w:lvl>
     <w:lvl w:ilvl="3">
       <w:start w:val="1"/>
-      <w:numFmt w:val="bullet"/>
-      <w:lvlText w:val="●"/>
+      <w:numFmt w:val="decimal"/>
+      <w:lvlText w:val="%4."/>
       <w:lvlJc w:val="left"/>
       <w:pPr>
         <w:ind w:left="2880" w:hanging="360"/>
@@ -2721,8 +3290,8 @@
     </w:lvl>
     <w:lvl w:ilvl="4">
       <w:start w:val="1"/>
-      <w:numFmt w:val="bullet"/>
-      <w:lvlText w:val="○"/>
+      <w:numFmt w:val="lowerLetter"/>
+      <w:lvlText w:val="%5."/>
       <w:lvlJc w:val="left"/>
       <w:pPr>
         <w:ind w:left="3600" w:hanging="360"/>
@@ -2733,8 +3302,8 @@
     </w:lvl>
     <w:lvl w:ilvl="5">
       <w:start w:val="1"/>
-      <w:numFmt w:val="bullet"/>
-      <w:lvlText w:val="■"/>
+      <w:numFmt w:val="lowerRoman"/>
+      <w:lvlText w:val="%6."/>
       <w:lvlJc w:val="left"/>
       <w:pPr>
         <w:ind w:left="4320" w:hanging="360"/>
@@ -2745,8 +3314,8 @@
     </w:lvl>
     <w:lvl w:ilvl="6">
       <w:start w:val="1"/>
-      <w:numFmt w:val="bullet"/>
-      <w:lvlText w:val="●"/>
+      <w:numFmt w:val="decimal"/>
+      <w:lvlText w:val="%7."/>
       <w:lvlJc w:val="left"/>
       <w:pPr>
         <w:ind w:left="5040" w:hanging="360"/>
@@ -2757,8 +3326,8 @@
     </w:lvl>
     <w:lvl w:ilvl="7">
       <w:start w:val="1"/>
-      <w:numFmt w:val="bullet"/>
-      <w:lvlText w:val="○"/>
+      <w:numFmt w:val="lowerLetter"/>
+      <w:lvlText w:val="%8."/>
       <w:lvlJc w:val="left"/>
       <w:pPr>
         <w:ind w:left="5760" w:hanging="360"/>
@@ -2769,8 +3338,8 @@
     </w:lvl>
     <w:lvl w:ilvl="8">
       <w:start w:val="1"/>
-      <w:numFmt w:val="bullet"/>
-      <w:lvlText w:val="■"/>
+      <w:numFmt w:val="lowerRoman"/>
+      <w:lvlText w:val="%9."/>
       <w:lvlJc w:val="left"/>
       <w:pPr>
         <w:ind w:left="6480" w:hanging="360"/>
@@ -3227,6 +3796,117 @@
   <w:abstractNum w:abstractNumId="13">
     <w:lvl w:ilvl="0">
       <w:start w:val="1"/>
+      <w:numFmt w:val="bullet"/>
+      <w:lvlText w:val="●"/>
+      <w:lvlJc w:val="left"/>
+      <w:pPr>
+        <w:ind w:left="720" w:hanging="360"/>
+      </w:pPr>
+      <w:rPr>
+        <w:color w:val="0e101a"/>
+        <w:u w:val="none"/>
+      </w:rPr>
+    </w:lvl>
+    <w:lvl w:ilvl="1">
+      <w:start w:val="1"/>
+      <w:numFmt w:val="bullet"/>
+      <w:lvlText w:val="○"/>
+      <w:lvlJc w:val="left"/>
+      <w:pPr>
+        <w:ind w:left="1440" w:hanging="360"/>
+      </w:pPr>
+      <w:rPr>
+        <w:u w:val="none"/>
+      </w:rPr>
+    </w:lvl>
+    <w:lvl w:ilvl="2">
+      <w:start w:val="1"/>
+      <w:numFmt w:val="bullet"/>
+      <w:lvlText w:val="■"/>
+      <w:lvlJc w:val="left"/>
+      <w:pPr>
+        <w:ind w:left="2160" w:hanging="360"/>
+      </w:pPr>
+      <w:rPr>
+        <w:u w:val="none"/>
+      </w:rPr>
+    </w:lvl>
+    <w:lvl w:ilvl="3">
+      <w:start w:val="1"/>
+      <w:numFmt w:val="bullet"/>
+      <w:lvlText w:val="●"/>
+      <w:lvlJc w:val="left"/>
+      <w:pPr>
+        <w:ind w:left="2880" w:hanging="360"/>
+      </w:pPr>
+      <w:rPr>
+        <w:u w:val="none"/>
+      </w:rPr>
+    </w:lvl>
+    <w:lvl w:ilvl="4">
+      <w:start w:val="1"/>
+      <w:numFmt w:val="bullet"/>
+      <w:lvlText w:val="○"/>
+      <w:lvlJc w:val="left"/>
+      <w:pPr>
+        <w:ind w:left="3600" w:hanging="360"/>
+      </w:pPr>
+      <w:rPr>
+        <w:u w:val="none"/>
+      </w:rPr>
+    </w:lvl>
+    <w:lvl w:ilvl="5">
+      <w:start w:val="1"/>
+      <w:numFmt w:val="bullet"/>
+      <w:lvlText w:val="■"/>
+      <w:lvlJc w:val="left"/>
+      <w:pPr>
+        <w:ind w:left="4320" w:hanging="360"/>
+      </w:pPr>
+      <w:rPr>
+        <w:u w:val="none"/>
+      </w:rPr>
+    </w:lvl>
+    <w:lvl w:ilvl="6">
+      <w:start w:val="1"/>
+      <w:numFmt w:val="bullet"/>
+      <w:lvlText w:val="●"/>
+      <w:lvlJc w:val="left"/>
+      <w:pPr>
+        <w:ind w:left="5040" w:hanging="360"/>
+      </w:pPr>
+      <w:rPr>
+        <w:u w:val="none"/>
+      </w:rPr>
+    </w:lvl>
+    <w:lvl w:ilvl="7">
+      <w:start w:val="1"/>
+      <w:numFmt w:val="bullet"/>
+      <w:lvlText w:val="○"/>
+      <w:lvlJc w:val="left"/>
+      <w:pPr>
+        <w:ind w:left="5760" w:hanging="360"/>
+      </w:pPr>
+      <w:rPr>
+        <w:u w:val="none"/>
+      </w:rPr>
+    </w:lvl>
+    <w:lvl w:ilvl="8">
+      <w:start w:val="1"/>
+      <w:numFmt w:val="bullet"/>
+      <w:lvlText w:val="■"/>
+      <w:lvlJc w:val="left"/>
+      <w:pPr>
+        <w:ind w:left="6480" w:hanging="360"/>
+      </w:pPr>
+      <w:rPr>
+        <w:u w:val="none"/>
+      </w:rPr>
+    </w:lvl>
+  </w:abstractNum>
+  <w:abstractNum w:abstractNumId="14">
+    <w:lvl w:ilvl="0">
+      <w:start w:val="1"/>
       <w:numFmt w:val="decimal"/>
       <w:lvlText w:val="%1."/>
       <w:lvlJc w:val="left"/>
@@ -3335,7 +4015,7 @@
       </w:rPr>
     </w:lvl>
   </w:abstractNum>
-  <w:abstractNum w:abstractNumId="14">
+  <w:abstractNum w:abstractNumId="15">
     <w:lvl w:ilvl="0">
       <w:start w:val="1"/>
       <w:numFmt w:val="bullet"/>
@@ -3487,6 +4167,9 @@
   </w:num>
   <w:num w:numId="14">
     <w:abstractNumId w:val="14"/>
+  </w:num>
+  <w:num w:numId="15">
+    <w:abstractNumId w:val="15"/>
   </w:num>
 </w:numbering>
 </file>

</xml_diff>